<commit_message>
Aktualizacja danych zespołu w generatorze dokumentów
Dodano numery albumów:
- Danylo Lohachov (196610)
- Anton Shkrebela (196637)
- Danylo Zherzdiev (196765)
- Mariia Volkova (196660)

Co-Authored-By: Claude Opus 4.5 <noreply@anthropic.com>
</commit_message>
<xml_diff>
--- a/docs/generated/DPP.docx
+++ b/docs/generated/DPP.docx
@@ -178,7 +178,7 @@
           </w:tcPr>
           <w:p>
             <w:r>
-              <w:t>Danylo Logachev</w:t>
+              <w:t>Danylo Lohachov</w:t>
             </w:r>
           </w:p>
         </w:tc>
@@ -188,7 +188,7 @@
           </w:tcPr>
           <w:p>
             <w:r>
-              <w:t>000000</w:t>
+              <w:t>196610</w:t>
             </w:r>
           </w:p>
         </w:tc>
@@ -220,7 +220,7 @@
           </w:tcPr>
           <w:p>
             <w:r>
-              <w:t>Anton [Nazwisko]</w:t>
+              <w:t>Anton Shkrebela</w:t>
             </w:r>
           </w:p>
         </w:tc>
@@ -230,7 +230,7 @@
           </w:tcPr>
           <w:p>
             <w:r>
-              <w:t>000000</w:t>
+              <w:t>196637</w:t>
             </w:r>
           </w:p>
         </w:tc>
@@ -262,7 +262,7 @@
           </w:tcPr>
           <w:p>
             <w:r>
-              <w:t>Danylo Zhernosek</w:t>
+              <w:t>Danylo Zherzdiev</w:t>
             </w:r>
           </w:p>
         </w:tc>
@@ -272,7 +272,7 @@
           </w:tcPr>
           <w:p>
             <w:r>
-              <w:t>000000</w:t>
+              <w:t>196765</w:t>
             </w:r>
           </w:p>
         </w:tc>
@@ -304,7 +304,7 @@
           </w:tcPr>
           <w:p>
             <w:r>
-              <w:t>Mariia [Nazwisko]</w:t>
+              <w:t>Mariia Volkova</w:t>
             </w:r>
           </w:p>
         </w:tc>
@@ -314,7 +314,7 @@
           </w:tcPr>
           <w:p>
             <w:r>
-              <w:t>000000</w:t>
+              <w:t>196660</w:t>
             </w:r>
           </w:p>
         </w:tc>
@@ -394,7 +394,7 @@
           </w:tcPr>
           <w:p>
             <w:r>
-              <w:t>Danylo Logachev</w:t>
+              <w:t>Danylo Lohachov</w:t>
             </w:r>
           </w:p>
         </w:tc>
@@ -416,7 +416,7 @@
           </w:tcPr>
           <w:p>
             <w:r>
-              <w:t>Anton [Nazwisko]</w:t>
+              <w:t>Anton Shkrebela</w:t>
             </w:r>
           </w:p>
         </w:tc>
@@ -438,7 +438,7 @@
           </w:tcPr>
           <w:p>
             <w:r>
-              <w:t>Danylo Zhernosek</w:t>
+              <w:t>Danylo Zherzdiev</w:t>
             </w:r>
           </w:p>
         </w:tc>
@@ -460,7 +460,7 @@
           </w:tcPr>
           <w:p>
             <w:r>
-              <w:t>Mariia [Nazwisko]</w:t>
+              <w:t>Mariia Volkova</w:t>
             </w:r>
           </w:p>
         </w:tc>

</xml_diff>